<commit_message>
documentação e clean ups
</commit_message>
<xml_diff>
--- a/Relatório_202100190_202100242.docx
+++ b/Relatório_202100190_202100242.docx
@@ -1343,7 +1343,21 @@
           <w:rFonts w:ascii="Arial" w:hAnsi="Arial" w:cs="Arial"/>
           <w:lang w:eastAsia="en-US"/>
         </w:rPr>
-        <w:t xml:space="preserve"> Express.js do Node.js, foi criada uma base de dados em SQL</w:t>
+        <w:t xml:space="preserve"> Express.js do Node.js, foi </w:t>
+      </w:r>
+      <w:r>
+        <w:rPr>
+          <w:rFonts w:ascii="Arial" w:hAnsi="Arial" w:cs="Arial"/>
+          <w:lang w:eastAsia="en-US"/>
+        </w:rPr>
+        <w:t>usada</w:t>
+      </w:r>
+      <w:r>
+        <w:rPr>
+          <w:rFonts w:ascii="Arial" w:hAnsi="Arial" w:cs="Arial"/>
+          <w:lang w:eastAsia="en-US"/>
+        </w:rPr>
+        <w:t xml:space="preserve"> uma base de dados em SQL</w:t>
       </w:r>
       <w:r>
         <w:rPr>
@@ -1364,7 +1378,21 @@
           <w:rFonts w:ascii="Arial" w:hAnsi="Arial" w:cs="Arial"/>
           <w:lang w:eastAsia="en-US"/>
         </w:rPr>
-        <w:t>” que tem ligação ao servidor através do módulo instalado “</w:t>
+        <w:t>” que tem ligação ao servidor através do módulo</w:t>
+      </w:r>
+      <w:r>
+        <w:rPr>
+          <w:rFonts w:ascii="Arial" w:hAnsi="Arial" w:cs="Arial"/>
+          <w:lang w:eastAsia="en-US"/>
+        </w:rPr>
+        <w:t xml:space="preserve"> </w:t>
+      </w:r>
+      <w:r>
+        <w:rPr>
+          <w:rFonts w:ascii="Arial" w:hAnsi="Arial" w:cs="Arial"/>
+          <w:lang w:eastAsia="en-US"/>
+        </w:rPr>
+        <w:t>“</w:t>
       </w:r>
       <w:proofErr w:type="spellStart"/>
       <w:r>
@@ -1543,7 +1571,7 @@
           <w:rFonts w:ascii="Arial" w:hAnsi="Arial" w:cs="Arial"/>
           <w:lang w:eastAsia="en-US"/>
         </w:rPr>
-        <w:t>Cada registo de empresa necessita de aprovação de um administrador primeiro para conseguir iniciar sessão.</w:t>
+        <w:t>Cada registo de empresa necessita de aprovação de um administrador para conseguir iniciar sessão.</w:t>
       </w:r>
     </w:p>
     <w:p>
@@ -2069,19 +2097,59 @@
     <w:p>
       <w:pPr>
         <w:spacing w:line="360" w:lineRule="auto"/>
-        <w:jc w:val="both"/>
-        <w:rPr>
-          <w:rFonts w:ascii="Arial" w:hAnsi="Arial" w:cs="Arial"/>
-          <w:lang w:eastAsia="en-US"/>
-        </w:rPr>
-      </w:pPr>
-      <w:r>
-        <w:rPr>
-          <w:rFonts w:ascii="Arial" w:hAnsi="Arial" w:cs="Arial"/>
-          <w:lang w:eastAsia="en-US"/>
-        </w:rPr>
-        <w:tab/>
-        <w:t>A página “Portfolios” que é onde são mostradas a lista de utilizadores que têm o seu portfólio visível e acessível a empresas. Ao clicar na zona do nome ou na zona da foto do utilizador, é possível pesquisar essa lista de utilizadores pela idade, localidade, função e nome do utilizador através de uma barra de pesquisa.</w:t>
+        <w:rPr>
+          <w:rFonts w:ascii="Arial" w:hAnsi="Arial" w:cs="Arial"/>
+          <w:lang w:eastAsia="en-US"/>
+        </w:rPr>
+      </w:pPr>
+      <w:r>
+        <w:rPr>
+          <w:rFonts w:ascii="Arial" w:hAnsi="Arial" w:cs="Arial"/>
+          <w:lang w:eastAsia="en-US"/>
+        </w:rPr>
+        <w:t xml:space="preserve">A página “Portfolios” que é onde </w:t>
+      </w:r>
+      <w:r>
+        <w:rPr>
+          <w:rFonts w:ascii="Arial" w:hAnsi="Arial" w:cs="Arial"/>
+          <w:lang w:eastAsia="en-US"/>
+        </w:rPr>
+        <w:t>é</w:t>
+      </w:r>
+      <w:r>
+        <w:rPr>
+          <w:rFonts w:ascii="Arial" w:hAnsi="Arial" w:cs="Arial"/>
+          <w:lang w:eastAsia="en-US"/>
+        </w:rPr>
+        <w:t xml:space="preserve"> mostrada a lista de utilizadores que têm o seu portfólio visível e acessível a empresas. Ao clicar na zona do nome ou na zona da foto do utilizador</w:t>
+      </w:r>
+      <w:r>
+        <w:rPr>
+          <w:rFonts w:ascii="Arial" w:hAnsi="Arial" w:cs="Arial"/>
+          <w:lang w:eastAsia="en-US"/>
+        </w:rPr>
+        <w:t xml:space="preserve"> é redirecionado para a página do portfólio do respetivo utilizador clicado</w:t>
+      </w:r>
+      <w:r>
+        <w:rPr>
+          <w:rFonts w:ascii="Arial" w:hAnsi="Arial" w:cs="Arial"/>
+          <w:lang w:eastAsia="en-US"/>
+        </w:rPr>
+        <w:t>, é</w:t>
+      </w:r>
+      <w:r>
+        <w:rPr>
+          <w:rFonts w:ascii="Arial" w:hAnsi="Arial" w:cs="Arial"/>
+          <w:lang w:eastAsia="en-US"/>
+        </w:rPr>
+        <w:t xml:space="preserve"> também</w:t>
+      </w:r>
+      <w:r>
+        <w:rPr>
+          <w:rFonts w:ascii="Arial" w:hAnsi="Arial" w:cs="Arial"/>
+          <w:lang w:eastAsia="en-US"/>
+        </w:rPr>
+        <w:t xml:space="preserve"> possível pesquisar essa lista de utilizadores pela idade, localidade, função e nome do utilizador através de uma barra de pesquisa.</w:t>
       </w:r>
     </w:p>
     <w:p>
@@ -2115,7 +2183,21 @@
           <w:rFonts w:ascii="Arial" w:hAnsi="Arial" w:cs="Arial"/>
           <w:lang w:eastAsia="en-US"/>
         </w:rPr>
-        <w:t>” mostra o perfil de empresa, onde é possível editar ou adicionar os dados pedidos no enunciado</w:t>
+        <w:t xml:space="preserve">” </w:t>
+      </w:r>
+      <w:r>
+        <w:rPr>
+          <w:rFonts w:ascii="Arial" w:hAnsi="Arial" w:cs="Arial"/>
+          <w:lang w:eastAsia="en-US"/>
+        </w:rPr>
+        <w:t xml:space="preserve">que </w:t>
+      </w:r>
+      <w:r>
+        <w:rPr>
+          <w:rFonts w:ascii="Arial" w:hAnsi="Arial" w:cs="Arial"/>
+          <w:lang w:eastAsia="en-US"/>
+        </w:rPr>
+        <w:t>mostra o perfil de empresa, onde é possível editar ou adicionar os dados pedidos no enunciado</w:t>
       </w:r>
       <w:r>
         <w:rPr>
@@ -2728,6 +2810,9 @@
       </w:r>
       <w:proofErr w:type="spellStart"/>
       <w:r>
+        <w:rPr>
+          <w:u w:val="single"/>
+        </w:rPr>
         <w:t>tipo_utilizador</w:t>
       </w:r>
       <w:proofErr w:type="spellEnd"/>

</xml_diff>